<commit_message>
Add link to API documentation in documentation
</commit_message>
<xml_diff>
--- a/docs/Documentation.docx
+++ b/docs/Documentation.docx
@@ -110,110 +110,63 @@
           <w:r>
             <w:fldChar w:fldCharType="separate"/>
           </w:r>
-          <w:bookmarkStart w:id="0" w:name="_GoBack"/>
-          <w:bookmarkEnd w:id="0"/>
-          <w:r>
-            <w:rPr>
-              <w:rStyle w:val="Lienhypertexte"/>
-              <w:noProof/>
-            </w:rPr>
-            <w:fldChar w:fldCharType="begin"/>
-          </w:r>
-          <w:r>
-            <w:rPr>
-              <w:rStyle w:val="Lienhypertexte"/>
-              <w:noProof/>
-            </w:rPr>
-            <w:instrText xml:space="preserve"> </w:instrText>
-          </w:r>
-          <w:r>
-            <w:rPr>
-              <w:noProof/>
-            </w:rPr>
-            <w:instrText>HYPERLINK \l "_Toc94521761"</w:instrText>
-          </w:r>
-          <w:r>
-            <w:rPr>
-              <w:rStyle w:val="Lienhypertexte"/>
-              <w:noProof/>
-            </w:rPr>
-            <w:instrText xml:space="preserve"> </w:instrText>
-          </w:r>
-          <w:r>
-            <w:rPr>
-              <w:rStyle w:val="Lienhypertexte"/>
-              <w:noProof/>
-            </w:rPr>
-          </w:r>
-          <w:r>
-            <w:rPr>
-              <w:rStyle w:val="Lienhypertexte"/>
-              <w:noProof/>
-            </w:rPr>
-            <w:fldChar w:fldCharType="separate"/>
-          </w:r>
-          <w:r>
-            <w:rPr>
-              <w:rStyle w:val="Lienhypertexte"/>
-              <w:noProof/>
-            </w:rPr>
-            <w:t>FYFY - FamilY For unitY</w:t>
-          </w:r>
-          <w:r>
-            <w:rPr>
-              <w:noProof/>
-              <w:webHidden/>
-            </w:rPr>
-            <w:tab/>
-          </w:r>
-          <w:r>
-            <w:rPr>
-              <w:noProof/>
-              <w:webHidden/>
-            </w:rPr>
-            <w:fldChar w:fldCharType="begin"/>
-          </w:r>
-          <w:r>
-            <w:rPr>
-              <w:noProof/>
-              <w:webHidden/>
-            </w:rPr>
-            <w:instrText xml:space="preserve"> PAGEREF _Toc94521761 \h </w:instrText>
-          </w:r>
-          <w:r>
-            <w:rPr>
-              <w:noProof/>
-              <w:webHidden/>
-            </w:rPr>
-          </w:r>
-          <w:r>
-            <w:rPr>
-              <w:noProof/>
-              <w:webHidden/>
-            </w:rPr>
-            <w:fldChar w:fldCharType="separate"/>
-          </w:r>
-          <w:r>
-            <w:rPr>
-              <w:noProof/>
-              <w:webHidden/>
-            </w:rPr>
-            <w:t>2</w:t>
-          </w:r>
-          <w:r>
-            <w:rPr>
-              <w:noProof/>
-              <w:webHidden/>
-            </w:rPr>
-            <w:fldChar w:fldCharType="end"/>
-          </w:r>
-          <w:r>
-            <w:rPr>
-              <w:rStyle w:val="Lienhypertexte"/>
-              <w:noProof/>
-            </w:rPr>
-            <w:fldChar w:fldCharType="end"/>
-          </w:r>
+          <w:hyperlink w:anchor="_Toc94521761" w:history="1">
+            <w:r>
+              <w:rPr>
+                <w:rStyle w:val="Lienhypertexte"/>
+                <w:noProof/>
+              </w:rPr>
+              <w:t>FYFY - FamilY For unitY</w:t>
+            </w:r>
+            <w:r>
+              <w:rPr>
+                <w:noProof/>
+                <w:webHidden/>
+              </w:rPr>
+              <w:tab/>
+            </w:r>
+            <w:r>
+              <w:rPr>
+                <w:noProof/>
+                <w:webHidden/>
+              </w:rPr>
+              <w:fldChar w:fldCharType="begin"/>
+            </w:r>
+            <w:r>
+              <w:rPr>
+                <w:noProof/>
+                <w:webHidden/>
+              </w:rPr>
+              <w:instrText xml:space="preserve"> PAGEREF _Toc94521761 \h </w:instrText>
+            </w:r>
+            <w:r>
+              <w:rPr>
+                <w:noProof/>
+                <w:webHidden/>
+              </w:rPr>
+            </w:r>
+            <w:r>
+              <w:rPr>
+                <w:noProof/>
+                <w:webHidden/>
+              </w:rPr>
+              <w:fldChar w:fldCharType="separate"/>
+            </w:r>
+            <w:r>
+              <w:rPr>
+                <w:noProof/>
+                <w:webHidden/>
+              </w:rPr>
+              <w:t>2</w:t>
+            </w:r>
+            <w:r>
+              <w:rPr>
+                <w:noProof/>
+                <w:webHidden/>
+              </w:rPr>
+              <w:fldChar w:fldCharType="end"/>
+            </w:r>
+          </w:hyperlink>
         </w:p>
         <w:p>
           <w:pPr>
@@ -1435,7 +1388,7 @@
       <w:pPr>
         <w:pStyle w:val="Titre1"/>
       </w:pPr>
-      <w:bookmarkStart w:id="1" w:name="_Toc94521761"/>
+      <w:bookmarkStart w:id="0" w:name="_Toc94521761"/>
       <w:r>
         <w:lastRenderedPageBreak/>
         <w:t xml:space="preserve">FYFY - </w:t>
@@ -1460,12 +1413,41 @@
       <w:r>
         <w:t>unitY</w:t>
       </w:r>
+      <w:bookmarkEnd w:id="0"/>
+      <w:proofErr w:type="spellEnd"/>
+    </w:p>
+    <w:p>
+      <w:r>
+        <w:t>FYFY is an Entity Component System (ECS) made for Unity. ECS software architecture is interesting for two main reasons: optimization and modularity.</w:t>
+      </w:r>
+      <w:r>
+        <w:t xml:space="preserve"> </w:t>
+      </w:r>
+      <w:r>
+        <w:t xml:space="preserve">See </w:t>
+      </w:r>
+      <w:r>
+        <w:fldChar w:fldCharType="begin"/>
+      </w:r>
+      <w:r>
+        <w:instrText xml:space="preserve"> HYPERLINK "https://webia.lip6.fr/~muratetm/docFYFY/" </w:instrText>
+      </w:r>
+      <w:r>
+        <w:fldChar w:fldCharType="separate"/>
+      </w:r>
+      <w:r>
+        <w:rPr>
+          <w:rStyle w:val="Lienhypertexte"/>
+        </w:rPr>
+        <w:t>API documentation</w:t>
+      </w:r>
+      <w:r>
+        <w:fldChar w:fldCharType="end"/>
+      </w:r>
+      <w:bookmarkStart w:id="1" w:name="_GoBack"/>
       <w:bookmarkEnd w:id="1"/>
-      <w:proofErr w:type="spellEnd"/>
-    </w:p>
-    <w:p>
-      <w:r>
-        <w:t>FYFY is an Entity Component System (ECS) made for Unity. ECS software architecture is interesting for two main reasons: optimization and modularity.</w:t>
+      <w:r>
+        <w:t xml:space="preserve"> for details.</w:t>
       </w:r>
     </w:p>
     <w:p>
@@ -1668,7 +1650,6 @@
       </w:pPr>
       <w:bookmarkStart w:id="7" w:name="_Toc94521767"/>
       <w:r>
-        <w:lastRenderedPageBreak/>
         <w:t>What are FYFY components?</w:t>
       </w:r>
       <w:bookmarkEnd w:id="7"/>
@@ -2219,10 +2200,7 @@
         <w:pStyle w:val="Code"/>
       </w:pPr>
       <w:r>
-        <w:t xml:space="preserve">    </w:t>
-      </w:r>
-      <w:r>
-        <w:t>}</w:t>
+        <w:t xml:space="preserve">    }</w:t>
       </w:r>
     </w:p>
     <w:p>
@@ -2563,6 +2541,7 @@
         <w:rPr>
           <w:color w:val="D73A49"/>
         </w:rPr>
+        <w:lastRenderedPageBreak/>
         <w:t>using</w:t>
       </w:r>
       <w:r>
@@ -3586,6 +3565,7 @@
         <w:rPr>
           <w:color w:val="808080" w:themeColor="background1" w:themeShade="80"/>
         </w:rPr>
+        <w:lastRenderedPageBreak/>
         <w:t xml:space="preserve">// Define a family that selects all </w:t>
       </w:r>
       <w:proofErr w:type="spellStart"/>
@@ -3611,7 +3591,6 @@
         <w:rPr>
           <w:color w:val="6F42C1"/>
         </w:rPr>
-        <w:lastRenderedPageBreak/>
         <w:t>Family</w:t>
       </w:r>
       <w:r>
@@ -5420,6 +5399,10 @@
         <w:jc w:val="center"/>
       </w:pPr>
       <w:r>
+        <w:rPr>
+          <w:noProof/>
+          <w:lang w:val="fr-FR"/>
+        </w:rPr>
         <w:lastRenderedPageBreak/>
         <mc:AlternateContent>
           <mc:Choice Requires="wps">
@@ -5502,6 +5485,10 @@
         </mc:AlternateContent>
       </w:r>
       <w:r>
+        <w:rPr>
+          <w:noProof/>
+          <w:lang w:val="fr-FR"/>
+        </w:rPr>
         <mc:AlternateContent>
           <mc:Choice Requires="wps">
             <w:drawing>
@@ -5583,6 +5570,10 @@
         </mc:AlternateContent>
       </w:r>
       <w:r>
+        <w:rPr>
+          <w:noProof/>
+          <w:lang w:val="fr-FR"/>
+        </w:rPr>
         <mc:AlternateContent>
           <mc:Choice Requires="wps">
             <w:drawing>
@@ -5666,6 +5657,7 @@
       <w:r>
         <w:rPr>
           <w:noProof/>
+          <w:lang w:val="fr-FR"/>
         </w:rPr>
         <w:drawing>
           <wp:inline distT="0" distB="0" distL="0" distR="0" wp14:anchorId="0A60A227" wp14:editId="38395EAD">
@@ -6709,6 +6701,10 @@
         <w:jc w:val="center"/>
       </w:pPr>
       <w:r>
+        <w:rPr>
+          <w:noProof/>
+          <w:lang w:val="fr-FR"/>
+        </w:rPr>
         <mc:AlternateContent>
           <mc:Choice Requires="wps">
             <w:drawing>
@@ -6790,6 +6786,10 @@
         </mc:AlternateContent>
       </w:r>
       <w:r>
+        <w:rPr>
+          <w:noProof/>
+          <w:lang w:val="fr-FR"/>
+        </w:rPr>
         <mc:AlternateContent>
           <mc:Choice Requires="wps">
             <w:drawing>
@@ -6912,6 +6912,10 @@
         </mc:AlternateContent>
       </w:r>
       <w:r>
+        <w:rPr>
+          <w:noProof/>
+          <w:lang w:val="fr-FR"/>
+        </w:rPr>
         <mc:AlternateContent>
           <mc:Choice Requires="wps">
             <w:drawing>
@@ -6995,6 +6999,7 @@
       <w:r>
         <w:rPr>
           <w:noProof/>
+          <w:lang w:val="fr-FR"/>
         </w:rPr>
         <w:drawing>
           <wp:inline distT="0" distB="0" distL="0" distR="0" wp14:anchorId="5BD93E0E" wp14:editId="382E73AE">
@@ -7181,7 +7186,7 @@
             <w:noProof/>
             <w:lang w:val="fr-FR"/>
           </w:rPr>
-          <w:t>1</w:t>
+          <w:t>9</w:t>
         </w:r>
         <w:r>
           <w:fldChar w:fldCharType="end"/>
@@ -10426,7 +10431,7 @@
 </file>
 
 <file path=customXml/itemProps1.xml><?xml version="1.0" encoding="utf-8"?>
-<ds:datastoreItem xmlns:ds="http://schemas.openxmlformats.org/officeDocument/2006/customXml" ds:itemID="{2D4996B0-1F8D-4978-8EA7-780E79D80B90}">
+<ds:datastoreItem xmlns:ds="http://schemas.openxmlformats.org/officeDocument/2006/customXml" ds:itemID="{DE279611-9DA9-45FF-9CBA-47927BEC16D8}">
   <ds:schemaRefs>
     <ds:schemaRef ds:uri="http://schemas.openxmlformats.org/officeDocument/2006/bibliography"/>
   </ds:schemaRefs>

</xml_diff>